<commit_message>
Describe procedure in consent form
</commit_message>
<xml_diff>
--- a/elliott 5550 informed consent form.docx
+++ b/elliott 5550 informed consent form.docx
@@ -75,7 +75,7 @@
           <w:rFonts w:ascii="Times New Roman" w:hAnsi="Times New Roman"/>
           <w:sz w:val="20"/>
         </w:rPr>
-        <w:t>Empirical Study of Virtual Reality and Live Coding</w:t>
+        <w:t>Evaluating Feedback Mechanisms While Live Coding in Virtual Reality</w:t>
       </w:r>
     </w:p>
     <w:p>
@@ -110,13 +110,7 @@
           <w:sz w:val="20"/>
         </w:rPr>
         <w:tab/>
-      </w:r>
-      <w:r>
-        <w:rPr>
-          <w:rFonts w:ascii="Times New Roman" w:hAnsi="Times New Roman"/>
-          <w:sz w:val="20"/>
-        </w:rPr>
-        <w:t>Anthony Elliott</w:t>
+        <w:t>Chris Parnin</w:t>
       </w:r>
       <w:r>
         <w:rPr>
@@ -153,13 +147,6 @@
           <w:u w:val="single"/>
         </w:rPr>
         <w:t>Faculty Sponsor (if applicable)</w:t>
-      </w:r>
-      <w:r>
-        <w:rPr>
-          <w:rFonts w:ascii="Times New Roman" w:hAnsi="Times New Roman"/>
-          <w:sz w:val="20"/>
-        </w:rPr>
-        <w:t xml:space="preserve">  Dr. Chris Parnin</w:t>
       </w:r>
     </w:p>
     <w:p>
@@ -388,7 +375,71 @@
           <w:bCs/>
           <w:sz w:val="20"/>
         </w:rPr>
-        <w:t>We want to determine if being able to program while wearing a virtual reality display will affect the time required to complete a given programming task.</w:t>
+        <w:t xml:space="preserve">We want to determine if being able to program while </w:t>
+      </w:r>
+      <w:r>
+        <w:rPr>
+          <w:rFonts w:ascii="Times New Roman" w:hAnsi="Times New Roman"/>
+          <w:bCs/>
+          <w:sz w:val="20"/>
+        </w:rPr>
+        <w:t>using a fully live editor and/or</w:t>
+      </w:r>
+      <w:r>
+        <w:rPr>
+          <w:rFonts w:ascii="Times New Roman" w:hAnsi="Times New Roman"/>
+          <w:bCs/>
+          <w:sz w:val="20"/>
+        </w:rPr>
+        <w:t xml:space="preserve"> </w:t>
+      </w:r>
+      <w:r>
+        <w:rPr>
+          <w:rFonts w:ascii="Times New Roman" w:hAnsi="Times New Roman"/>
+          <w:bCs/>
+          <w:sz w:val="20"/>
+        </w:rPr>
+        <w:t xml:space="preserve">hand movement </w:t>
+      </w:r>
+      <w:r>
+        <w:rPr>
+          <w:rFonts w:ascii="Times New Roman" w:hAnsi="Times New Roman"/>
+          <w:bCs/>
+          <w:sz w:val="20"/>
+        </w:rPr>
+        <w:t>will affect the time required to complete a given programming task.</w:t>
+      </w:r>
+      <w:r>
+        <w:rPr>
+          <w:rFonts w:ascii="Times New Roman" w:hAnsi="Times New Roman"/>
+          <w:bCs/>
+          <w:sz w:val="20"/>
+        </w:rPr>
+        <w:t xml:space="preserve">  </w:t>
+      </w:r>
+      <w:r>
+        <w:rPr>
+          <w:rFonts w:ascii="Times New Roman" w:hAnsi="Times New Roman"/>
+          <w:bCs/>
+          <w:sz w:val="20"/>
+        </w:rPr>
+        <w:t xml:space="preserve">The results of this study will be used as evidence to show advantages and disadvantages of using </w:t>
+      </w:r>
+      <w:r>
+        <w:rPr>
+          <w:rFonts w:ascii="Times New Roman" w:hAnsi="Times New Roman"/>
+          <w:bCs/>
+          <w:sz w:val="20"/>
+        </w:rPr>
+        <w:t>live coding and hand movement</w:t>
+      </w:r>
+      <w:r>
+        <w:rPr>
+          <w:rFonts w:ascii="Times New Roman" w:hAnsi="Times New Roman"/>
+          <w:bCs/>
+          <w:sz w:val="20"/>
+        </w:rPr>
+        <w:t xml:space="preserve"> in programming.</w:t>
       </w:r>
     </w:p>
     <w:p>
@@ -397,36 +448,6 @@
         <w:jc w:val="both"/>
         <w:rPr>
           <w:rFonts w:ascii="Times New Roman" w:hAnsi="Times New Roman"/>
-          <w:bCs/>
-          <w:sz w:val="20"/>
-        </w:rPr>
-      </w:pPr>
-    </w:p>
-    <w:p>
-      <w:pPr>
-        <w:suppressAutoHyphens/>
-        <w:jc w:val="both"/>
-        <w:rPr>
-          <w:rFonts w:ascii="Times New Roman" w:hAnsi="Times New Roman"/>
-          <w:bCs/>
-          <w:sz w:val="20"/>
-        </w:rPr>
-      </w:pPr>
-      <w:r>
-        <w:rPr>
-          <w:rFonts w:ascii="Times New Roman" w:hAnsi="Times New Roman"/>
-          <w:bCs/>
-          <w:sz w:val="20"/>
-        </w:rPr>
-        <w:t>Virtual reality has seen a resurgence in popular interest in the past two years. The results of this study will be used as evidence to show advantages and disadvantages of using virtual reality in programming.</w:t>
-      </w:r>
-    </w:p>
-    <w:p>
-      <w:pPr>
-        <w:suppressAutoHyphens/>
-        <w:jc w:val="both"/>
-        <w:rPr>
-          <w:rFonts w:ascii="Times New Roman" w:hAnsi="Times New Roman"/>
           <w:sz w:val="20"/>
         </w:rPr>
       </w:pPr>
@@ -438,6 +459,7 @@
           <w:b/>
           <w:color w:val="000000"/>
           <w:sz w:val="20"/>
+          <w:u w:val="single"/>
         </w:rPr>
       </w:pPr>
       <w:r>
@@ -452,137 +474,284 @@
     </w:p>
     <w:p>
       <w:pPr>
-        <w:suppressAutoHyphens/>
-        <w:jc w:val="both"/>
-        <w:rPr>
-          <w:rFonts w:ascii="Times New Roman" w:hAnsi="Times New Roman"/>
-          <w:sz w:val="20"/>
-        </w:rPr>
-      </w:pPr>
-      <w:r>
-        <w:rPr>
-          <w:rFonts w:ascii="Times New Roman" w:hAnsi="Times New Roman"/>
-          <w:sz w:val="20"/>
-        </w:rPr>
-        <w:t>Participants will be asked to complete three programming tasks in three different programming environments, one task per environment. Each task will require the participant to position multiple objects in a three-dimensional space in a web browser. Each participant will attempt the same three tasks in the same order. The experiment should take about 60 minutes.</w:t>
-      </w:r>
-    </w:p>
-    <w:p>
-      <w:pPr>
-        <w:suppressAutoHyphens/>
-        <w:jc w:val="both"/>
-        <w:rPr>
-          <w:rFonts w:ascii="Times New Roman" w:hAnsi="Times New Roman"/>
-          <w:sz w:val="20"/>
-        </w:rPr>
-      </w:pPr>
-    </w:p>
-    <w:p>
-      <w:pPr>
-        <w:suppressAutoHyphens/>
-        <w:jc w:val="both"/>
-        <w:rPr>
-          <w:rFonts w:ascii="Times New Roman" w:hAnsi="Times New Roman"/>
-          <w:sz w:val="20"/>
-        </w:rPr>
-      </w:pPr>
-      <w:r>
-        <w:rPr>
-          <w:rFonts w:ascii="Times New Roman" w:hAnsi="Times New Roman"/>
-          <w:sz w:val="20"/>
-        </w:rPr>
-        <w:t>The first programming environment used is a control. Participants will modify code in a text editor and observe the output in a web browser. In the second environment, participants will use a programming tool called RiftSketch for both modification of code and observing the output as it allows users to see the effect of their changes immediately. The third environment will also use RiftSketch, but participants will wear a virtual reality head mounted display called the Oculus Rift for the duration of the task.</w:t>
-      </w:r>
-    </w:p>
-    <w:p>
-      <w:pPr>
-        <w:suppressAutoHyphens/>
-        <w:jc w:val="both"/>
-        <w:rPr>
-          <w:rFonts w:ascii="Times New Roman" w:hAnsi="Times New Roman"/>
-          <w:sz w:val="20"/>
-        </w:rPr>
-      </w:pPr>
-    </w:p>
-    <w:p>
-      <w:pPr>
-        <w:suppressAutoHyphens/>
-        <w:jc w:val="both"/>
-        <w:rPr>
-          <w:rFonts w:ascii="Times New Roman" w:hAnsi="Times New Roman"/>
-          <w:sz w:val="20"/>
-        </w:rPr>
-      </w:pPr>
-      <w:r>
-        <w:rPr>
-          <w:rFonts w:ascii="Times New Roman" w:hAnsi="Times New Roman"/>
-          <w:sz w:val="20"/>
-        </w:rPr>
-        <w:t>Participants will be timed for each task. Tasks will take no longer than 15 minutes. If a participant takes longer than 15 minutes a researcher will stop the task, note the progress made, and then move on to the next task.</w:t>
-      </w:r>
-    </w:p>
-    <w:p>
-      <w:pPr>
-        <w:suppressAutoHyphens/>
-        <w:jc w:val="both"/>
-        <w:rPr>
-          <w:rFonts w:ascii="Times New Roman" w:hAnsi="Times New Roman"/>
-          <w:sz w:val="20"/>
-        </w:rPr>
-      </w:pPr>
-    </w:p>
-    <w:p>
-      <w:pPr>
-        <w:suppressAutoHyphens/>
-        <w:jc w:val="both"/>
-        <w:rPr>
-          <w:rFonts w:ascii="Times New Roman" w:hAnsi="Times New Roman"/>
-          <w:sz w:val="20"/>
-        </w:rPr>
-      </w:pPr>
-      <w:r>
-        <w:rPr>
-          <w:rFonts w:ascii="Times New Roman" w:hAnsi="Times New Roman"/>
-          <w:sz w:val="20"/>
-        </w:rPr>
-        <w:t>A 5 minute training session will be given before each environment is used. This ensures participants are familiar with the features of each environment.</w:t>
-      </w:r>
-    </w:p>
-    <w:p>
-      <w:pPr>
-        <w:suppressAutoHyphens/>
-        <w:jc w:val="both"/>
-        <w:rPr>
-          <w:rFonts w:ascii="Times New Roman" w:hAnsi="Times New Roman"/>
-          <w:sz w:val="20"/>
-        </w:rPr>
-      </w:pPr>
-    </w:p>
-    <w:p>
-      <w:pPr>
-        <w:suppressAutoHyphens/>
-        <w:jc w:val="both"/>
-        <w:rPr>
-          <w:rFonts w:ascii="Times New Roman" w:hAnsi="Times New Roman"/>
-          <w:sz w:val="20"/>
-        </w:rPr>
-      </w:pPr>
-      <w:r>
-        <w:rPr>
-          <w:rFonts w:ascii="Times New Roman" w:hAnsi="Times New Roman"/>
-          <w:sz w:val="20"/>
-        </w:rPr>
-        <w:t xml:space="preserve">After using all environments, participants will be asked </w:t>
-      </w:r>
-      <w:r>
-        <w:rPr>
-          <w:rFonts w:ascii="Times New Roman" w:hAnsi="Times New Roman"/>
-          <w:sz w:val="20"/>
-        </w:rPr>
-        <w:t xml:space="preserve">some qualitative questions such as </w:t>
+        <w:widowControl w:val="0"/>
+        <w:rPr>
+          <w:rFonts w:ascii="Times New Roman" w:hAnsi="Times New Roman"/>
+          <w:sz w:val="20"/>
+        </w:rPr>
+      </w:pPr>
+      <w:r>
+        <w:rPr>
+          <w:rFonts w:ascii="Times New Roman" w:hAnsi="Times New Roman"/>
+          <w:sz w:val="20"/>
+        </w:rPr>
+        <w:t>Part</w:t>
+      </w:r>
+      <w:r>
+        <w:rPr>
+          <w:rFonts w:ascii="Times New Roman" w:hAnsi="Times New Roman"/>
+          <w:sz w:val="20"/>
+        </w:rPr>
+        <w:t xml:space="preserve">icipants will be given two </w:t>
+      </w:r>
+      <w:r>
+        <w:rPr>
+          <w:rFonts w:ascii="Times New Roman" w:hAnsi="Times New Roman"/>
+          <w:sz w:val="20"/>
+        </w:rPr>
+        <w:t>similar</w:t>
+      </w:r>
+      <w:r>
+        <w:rPr>
+          <w:rFonts w:ascii="Times New Roman" w:hAnsi="Times New Roman"/>
+          <w:sz w:val="20"/>
+        </w:rPr>
+        <w:t xml:space="preserve"> programming environments and asked to complete </w:t>
+      </w:r>
+      <w:r>
+        <w:rPr>
+          <w:rFonts w:ascii="Times New Roman" w:hAnsi="Times New Roman"/>
+          <w:sz w:val="20"/>
+        </w:rPr>
+        <w:t>three different types of</w:t>
+      </w:r>
+      <w:r>
+        <w:rPr>
+          <w:rFonts w:ascii="Times New Roman" w:hAnsi="Times New Roman"/>
+          <w:sz w:val="20"/>
+        </w:rPr>
+        <w:t xml:space="preserve"> micro tasks</w:t>
+      </w:r>
+      <w:r>
+        <w:rPr>
+          <w:rFonts w:ascii="Times New Roman" w:hAnsi="Times New Roman"/>
+          <w:sz w:val="20"/>
+        </w:rPr>
+        <w:t xml:space="preserve">.  </w:t>
+      </w:r>
+      <w:r>
+        <w:rPr>
+          <w:rFonts w:ascii="Times New Roman" w:hAnsi="Times New Roman"/>
+          <w:sz w:val="20"/>
+        </w:rPr>
+        <w:t xml:space="preserve">Each micro task will be performed in a virtual three-dimensional space in a web browser.  </w:t>
+      </w:r>
+      <w:r>
+        <w:rPr>
+          <w:rFonts w:ascii="Times New Roman" w:hAnsi="Times New Roman"/>
+          <w:sz w:val="20"/>
+        </w:rPr>
+        <w:t xml:space="preserve">By programming environment, we mean a tool used on a computer that enables programmers to create software. We do not mean environment in the sense of office space or level of noise. </w:t>
+      </w:r>
+    </w:p>
+    <w:p>
+      <w:pPr>
+        <w:widowControl w:val="0"/>
+        <w:rPr>
+          <w:rFonts w:ascii="Times New Roman" w:hAnsi="Times New Roman"/>
+          <w:sz w:val="20"/>
+        </w:rPr>
+      </w:pPr>
+    </w:p>
+    <w:p>
+      <w:pPr>
+        <w:widowControl w:val="0"/>
+        <w:rPr>
+          <w:rFonts w:ascii="Times New Roman" w:hAnsi="Times New Roman"/>
+          <w:sz w:val="20"/>
+        </w:rPr>
+      </w:pPr>
+      <w:r>
+        <w:rPr>
+          <w:rFonts w:ascii="Times New Roman" w:hAnsi="Times New Roman"/>
+          <w:sz w:val="20"/>
+        </w:rPr>
+        <w:t>There are three different categories of micro tasks. The first is positioning objects in a three-dimensional scene.  The second deals with determining what portion of the given code controls which 3D object in the scene.  The third deals with obtaining the locations of multiple objects in the scene.</w:t>
       </w:r>
       <w:bookmarkStart w:id="0" w:name="_GoBack"/>
       <w:bookmarkEnd w:id="0"/>
+    </w:p>
+    <w:p>
+      <w:pPr>
+        <w:widowControl w:val="0"/>
+        <w:rPr>
+          <w:rFonts w:ascii="Times New Roman" w:hAnsi="Times New Roman"/>
+          <w:sz w:val="20"/>
+        </w:rPr>
+      </w:pPr>
+    </w:p>
+    <w:p>
+      <w:pPr>
+        <w:widowControl w:val="0"/>
+        <w:rPr>
+          <w:rFonts w:ascii="Times New Roman" w:hAnsi="Times New Roman"/>
+          <w:sz w:val="20"/>
+        </w:rPr>
+      </w:pPr>
+      <w:r>
+        <w:rPr>
+          <w:rFonts w:ascii="Times New Roman" w:hAnsi="Times New Roman"/>
+          <w:sz w:val="20"/>
+        </w:rPr>
+        <w:t>Participants will be given a training exercise in the first environment. After completing the training exercise, particip</w:t>
+      </w:r>
+      <w:r>
+        <w:rPr>
+          <w:rFonts w:ascii="Times New Roman" w:hAnsi="Times New Roman"/>
+          <w:sz w:val="20"/>
+        </w:rPr>
+        <w:t>ants will be given a micro task from one of the three categories. A researcher will explain the micro task to the participant and then time how long it takes the participant to complete the micro task.</w:t>
+      </w:r>
+      <w:r>
+        <w:rPr>
+          <w:rFonts w:ascii="Times New Roman" w:hAnsi="Times New Roman"/>
+          <w:sz w:val="20"/>
+        </w:rPr>
+        <w:t xml:space="preserve">  After the participant completes the micro task, they will move on to the next micro task in the same category. Once all micro tasks from a category are completed, the researcher will explain the next category of micro tasks and then the participant will complete this category of micro tasks. Once this category is complete, the third category will be explained and then the participant will complete this category as well.  This process will be repeated on a second programming environment.</w:t>
+      </w:r>
+      <w:r>
+        <w:rPr>
+          <w:rFonts w:ascii="Times New Roman" w:hAnsi="Times New Roman"/>
+          <w:sz w:val="20"/>
+        </w:rPr>
+        <w:t xml:space="preserve">  Participants will be allowed to take a 5 minute break before moving to the second programming environment.</w:t>
+      </w:r>
+    </w:p>
+    <w:p>
+      <w:pPr>
+        <w:widowControl w:val="0"/>
+        <w:rPr>
+          <w:rFonts w:ascii="Times New Roman" w:hAnsi="Times New Roman"/>
+          <w:sz w:val="20"/>
+        </w:rPr>
+      </w:pPr>
+    </w:p>
+    <w:p>
+      <w:pPr>
+        <w:widowControl w:val="0"/>
+        <w:rPr>
+          <w:rFonts w:ascii="Times New Roman" w:hAnsi="Times New Roman"/>
+          <w:sz w:val="20"/>
+        </w:rPr>
+      </w:pPr>
+      <w:r>
+        <w:rPr>
+          <w:rFonts w:ascii="Times New Roman" w:hAnsi="Times New Roman"/>
+          <w:sz w:val="20"/>
+        </w:rPr>
+        <w:t>Participants will be timed on each micro task.  If a micro task takes longer than 10</w:t>
+      </w:r>
+      <w:r>
+        <w:rPr>
+          <w:rFonts w:ascii="Times New Roman" w:hAnsi="Times New Roman"/>
+          <w:sz w:val="20"/>
+        </w:rPr>
+        <w:t xml:space="preserve"> minutes</w:t>
+      </w:r>
+      <w:r>
+        <w:rPr>
+          <w:rFonts w:ascii="Times New Roman" w:hAnsi="Times New Roman"/>
+          <w:sz w:val="20"/>
+        </w:rPr>
+        <w:t>,</w:t>
+      </w:r>
+      <w:r>
+        <w:rPr>
+          <w:rFonts w:ascii="Times New Roman" w:hAnsi="Times New Roman"/>
+          <w:sz w:val="20"/>
+        </w:rPr>
+        <w:t xml:space="preserve"> a researcher will stop the </w:t>
+      </w:r>
+      <w:r>
+        <w:rPr>
+          <w:rFonts w:ascii="Times New Roman" w:hAnsi="Times New Roman"/>
+          <w:sz w:val="20"/>
+        </w:rPr>
+        <w:t>participant</w:t>
+      </w:r>
+      <w:r>
+        <w:rPr>
+          <w:rFonts w:ascii="Times New Roman" w:hAnsi="Times New Roman"/>
+          <w:sz w:val="20"/>
+        </w:rPr>
+        <w:t xml:space="preserve">, note the progress made, and then move on to the next </w:t>
+      </w:r>
+      <w:r>
+        <w:rPr>
+          <w:rFonts w:ascii="Times New Roman" w:hAnsi="Times New Roman"/>
+          <w:sz w:val="20"/>
+        </w:rPr>
+        <w:t xml:space="preserve">micro </w:t>
+      </w:r>
+      <w:r>
+        <w:rPr>
+          <w:rFonts w:ascii="Times New Roman" w:hAnsi="Times New Roman"/>
+          <w:sz w:val="20"/>
+        </w:rPr>
+        <w:t>task.</w:t>
+      </w:r>
+      <w:r>
+        <w:rPr>
+          <w:rFonts w:ascii="Times New Roman" w:hAnsi="Times New Roman"/>
+          <w:sz w:val="20"/>
+        </w:rPr>
+        <w:t xml:space="preserve">  </w:t>
+      </w:r>
+      <w:r>
+        <w:rPr>
+          <w:rFonts w:ascii="Times New Roman" w:hAnsi="Times New Roman"/>
+          <w:sz w:val="20"/>
+        </w:rPr>
+        <w:t>The entire experiment should take between 60 and 90 minutes, depending on the speed of the participant.</w:t>
+      </w:r>
+    </w:p>
+    <w:p>
+      <w:pPr>
+        <w:suppressAutoHyphens/>
+        <w:jc w:val="both"/>
+        <w:rPr>
+          <w:rFonts w:ascii="Times New Roman" w:hAnsi="Times New Roman"/>
+          <w:sz w:val="20"/>
+        </w:rPr>
+      </w:pPr>
+    </w:p>
+    <w:p>
+      <w:pPr>
+        <w:suppressAutoHyphens/>
+        <w:jc w:val="both"/>
+        <w:rPr>
+          <w:rFonts w:ascii="Times New Roman" w:hAnsi="Times New Roman"/>
+          <w:sz w:val="20"/>
+        </w:rPr>
+      </w:pPr>
+      <w:r>
+        <w:rPr>
+          <w:rFonts w:ascii="Times New Roman" w:hAnsi="Times New Roman"/>
+          <w:sz w:val="20"/>
+        </w:rPr>
+        <w:t xml:space="preserve">After using </w:t>
+      </w:r>
+      <w:r>
+        <w:rPr>
+          <w:rFonts w:ascii="Times New Roman" w:hAnsi="Times New Roman"/>
+          <w:sz w:val="20"/>
+        </w:rPr>
+        <w:t>both</w:t>
+      </w:r>
+      <w:r>
+        <w:rPr>
+          <w:rFonts w:ascii="Times New Roman" w:hAnsi="Times New Roman"/>
+          <w:sz w:val="20"/>
+        </w:rPr>
+        <w:t xml:space="preserve"> environments, participants will be asked </w:t>
+      </w:r>
+      <w:r>
+        <w:rPr>
+          <w:rFonts w:ascii="Times New Roman" w:hAnsi="Times New Roman"/>
+          <w:sz w:val="20"/>
+        </w:rPr>
+        <w:t xml:space="preserve">some qualitative questions such as </w:t>
+      </w:r>
       <w:r>
         <w:rPr>
           <w:rFonts w:ascii="Times New Roman" w:hAnsi="Times New Roman"/>
@@ -590,6 +759,34 @@
         </w:rPr>
         <w:t>which environment they preferred and why.</w:t>
       </w:r>
+      <w:r>
+        <w:rPr>
+          <w:rFonts w:ascii="Times New Roman" w:hAnsi="Times New Roman"/>
+          <w:sz w:val="20"/>
+        </w:rPr>
+        <w:t xml:space="preserve"> </w:t>
+      </w:r>
+      <w:r>
+        <w:rPr>
+          <w:rFonts w:ascii="Times New Roman" w:hAnsi="Times New Roman"/>
+          <w:sz w:val="20"/>
+        </w:rPr>
+        <w:t xml:space="preserve">Participants will then be given a brief </w:t>
+      </w:r>
+      <w:r>
+        <w:rPr>
+          <w:rFonts w:ascii="Times New Roman" w:hAnsi="Times New Roman"/>
+          <w:sz w:val="20"/>
+        </w:rPr>
+        <w:t xml:space="preserve">demographic </w:t>
+      </w:r>
+      <w:r>
+        <w:rPr>
+          <w:rFonts w:ascii="Times New Roman" w:hAnsi="Times New Roman"/>
+          <w:sz w:val="20"/>
+        </w:rPr>
+        <w:t>questionnaire and thanked for their time.</w:t>
+      </w:r>
     </w:p>
     <w:p>
       <w:pPr>
@@ -597,9 +794,40 @@
         <w:jc w:val="both"/>
         <w:rPr>
           <w:rFonts w:ascii="Times New Roman" w:hAnsi="Times New Roman"/>
-          <w:sz w:val="20"/>
-        </w:rPr>
-      </w:pPr>
+          <w:b/>
+          <w:sz w:val="20"/>
+        </w:rPr>
+      </w:pPr>
+    </w:p>
+    <w:p>
+      <w:pPr>
+        <w:pStyle w:val="Heading1"/>
+      </w:pPr>
+      <w:r>
+        <w:t>Risks</w:t>
+      </w:r>
+    </w:p>
+    <w:p>
+      <w:pPr>
+        <w:rPr>
+          <w:rFonts w:ascii="Times New Roman" w:hAnsi="Times New Roman"/>
+          <w:sz w:val="20"/>
+        </w:rPr>
+      </w:pPr>
+      <w:r>
+        <w:rPr>
+          <w:rFonts w:ascii="Times New Roman" w:hAnsi="Times New Roman"/>
+          <w:sz w:val="20"/>
+        </w:rPr>
+        <w:t>There are no major risks from participating in this study.</w:t>
+      </w:r>
+      <w:r>
+        <w:rPr>
+          <w:rFonts w:ascii="Times New Roman" w:hAnsi="Times New Roman"/>
+          <w:sz w:val="20"/>
+        </w:rPr>
+        <w:t xml:space="preserve">  Minor risks associated with typical computer use such as eye or wrist strain may be present.</w:t>
+      </w:r>
     </w:p>
     <w:p>
       <w:pPr>
@@ -607,29 +835,17 @@
         <w:jc w:val="both"/>
         <w:rPr>
           <w:rFonts w:ascii="Times New Roman" w:hAnsi="Times New Roman"/>
-          <w:sz w:val="20"/>
-        </w:rPr>
-      </w:pPr>
-      <w:r>
-        <w:rPr>
-          <w:rFonts w:ascii="Times New Roman" w:hAnsi="Times New Roman"/>
-          <w:sz w:val="20"/>
-        </w:rPr>
-        <w:t xml:space="preserve">Participants will then be given a brief </w:t>
-      </w:r>
-      <w:r>
-        <w:rPr>
-          <w:rFonts w:ascii="Times New Roman" w:hAnsi="Times New Roman"/>
-          <w:sz w:val="20"/>
-        </w:rPr>
-        <w:t xml:space="preserve">demographic </w:t>
-      </w:r>
-      <w:r>
-        <w:rPr>
-          <w:rFonts w:ascii="Times New Roman" w:hAnsi="Times New Roman"/>
-          <w:sz w:val="20"/>
-        </w:rPr>
-        <w:t>questionnaire and then thanked for their time.</w:t>
+          <w:b/>
+          <w:sz w:val="20"/>
+        </w:rPr>
+      </w:pPr>
+    </w:p>
+    <w:p>
+      <w:pPr>
+        <w:pStyle w:val="Heading1"/>
+      </w:pPr>
+      <w:r>
+        <w:t>Benefits</w:t>
       </w:r>
     </w:p>
     <w:p>
@@ -638,6 +854,23 @@
         <w:jc w:val="both"/>
         <w:rPr>
           <w:rFonts w:ascii="Times New Roman" w:hAnsi="Times New Roman"/>
+          <w:sz w:val="20"/>
+        </w:rPr>
+      </w:pPr>
+      <w:r>
+        <w:rPr>
+          <w:rFonts w:ascii="Times New Roman" w:hAnsi="Times New Roman"/>
+          <w:sz w:val="20"/>
+        </w:rPr>
+        <w:t>Participants will benefit from testing out cutting-edge technology.</w:t>
+      </w:r>
+    </w:p>
+    <w:p>
+      <w:pPr>
+        <w:suppressAutoHyphens/>
+        <w:jc w:val="both"/>
+        <w:rPr>
+          <w:rFonts w:ascii="Times New Roman" w:hAnsi="Times New Roman"/>
           <w:b/>
           <w:sz w:val="20"/>
         </w:rPr>
@@ -648,7 +881,49 @@
         <w:pStyle w:val="Heading1"/>
       </w:pPr>
       <w:r>
-        <w:t>Risks</w:t>
+        <w:t>Confidentiality</w:t>
+      </w:r>
+    </w:p>
+    <w:p>
+      <w:pPr>
+        <w:suppressAutoHyphens/>
+        <w:rPr>
+          <w:rFonts w:ascii="Times New Roman" w:hAnsi="Times New Roman"/>
+          <w:b/>
+          <w:sz w:val="20"/>
+          <w:u w:val="single"/>
+        </w:rPr>
+      </w:pPr>
+      <w:r>
+        <w:rPr>
+          <w:rFonts w:ascii="Times New Roman" w:hAnsi="Times New Roman"/>
+          <w:bCs/>
+          <w:sz w:val="20"/>
+        </w:rPr>
+        <w:t xml:space="preserve">The information in the study records will be kept confidential to the full extent allowed by law.  Data will be stored </w:t>
+      </w:r>
+      <w:r>
+        <w:rPr>
+          <w:sz w:val="20"/>
+        </w:rPr>
+        <w:t>on password-protected computers.  Only project research assistants who have the computer password will be able to access the data</w:t>
+      </w:r>
+      <w:r>
+        <w:rPr>
+          <w:rFonts w:ascii="Times New Roman" w:hAnsi="Times New Roman"/>
+          <w:bCs/>
+          <w:sz w:val="20"/>
+          <w:u w:val="single"/>
+        </w:rPr>
+        <w:t>.</w:t>
+      </w:r>
+      <w:r>
+        <w:rPr>
+          <w:rFonts w:ascii="Times New Roman" w:hAnsi="Times New Roman"/>
+          <w:bCs/>
+          <w:sz w:val="20"/>
+        </w:rPr>
+        <w:t xml:space="preserve">  No reference will be made in oral or written reports which could link you to the study. You will NOT be asked to write your name on any study materials so that no one can match your identity to the answers that you provide.</w:t>
       </w:r>
     </w:p>
     <w:p>
@@ -657,16 +932,11 @@
         <w:jc w:val="both"/>
         <w:rPr>
           <w:rFonts w:ascii="Times New Roman" w:hAnsi="Times New Roman"/>
-          <w:sz w:val="20"/>
-        </w:rPr>
-      </w:pPr>
-      <w:r>
-        <w:rPr>
-          <w:rFonts w:ascii="Times New Roman" w:hAnsi="Times New Roman"/>
-          <w:sz w:val="20"/>
-        </w:rPr>
-        <w:t>Participants may experience mild nausea from using the Oculus Rift. Certain virtual environments are known to be prone for nausea and all of these will be avoided. Participants are allowed to pause a task and resume after a 5 minute break if feeling nauseous. If the nausea persists, participants will be allowed to skip the task.</w:t>
-      </w:r>
+          <w:b/>
+          <w:sz w:val="20"/>
+          <w:u w:val="single"/>
+        </w:rPr>
+      </w:pPr>
     </w:p>
     <w:p>
       <w:pPr>
@@ -674,17 +944,52 @@
         <w:jc w:val="both"/>
         <w:rPr>
           <w:rFonts w:ascii="Times New Roman" w:hAnsi="Times New Roman"/>
-          <w:b/>
-          <w:sz w:val="20"/>
-        </w:rPr>
-      </w:pPr>
-    </w:p>
-    <w:p>
-      <w:pPr>
-        <w:pStyle w:val="Heading1"/>
-      </w:pPr>
-      <w:r>
-        <w:t>Benefits</w:t>
+          <w:bCs/>
+          <w:sz w:val="20"/>
+        </w:rPr>
+      </w:pPr>
+      <w:r>
+        <w:rPr>
+          <w:rFonts w:ascii="Times New Roman" w:hAnsi="Times New Roman"/>
+          <w:b/>
+          <w:sz w:val="20"/>
+          <w:u w:val="single"/>
+        </w:rPr>
+        <w:t>Compensation</w:t>
+      </w:r>
+      <w:r>
+        <w:rPr>
+          <w:rFonts w:ascii="Times New Roman" w:hAnsi="Times New Roman"/>
+          <w:b/>
+          <w:sz w:val="20"/>
+        </w:rPr>
+        <w:t xml:space="preserve"> </w:t>
+      </w:r>
+    </w:p>
+    <w:p>
+      <w:pPr>
+        <w:suppressAutoHyphens/>
+        <w:rPr>
+          <w:rFonts w:ascii="Times New Roman" w:hAnsi="Times New Roman"/>
+          <w:bCs/>
+          <w:sz w:val="20"/>
+        </w:rPr>
+      </w:pPr>
+      <w:r>
+        <w:rPr>
+          <w:rFonts w:ascii="Times New Roman" w:hAnsi="Times New Roman"/>
+          <w:bCs/>
+          <w:sz w:val="20"/>
+        </w:rPr>
+        <w:t>You will not recei</w:t>
+      </w:r>
+      <w:r>
+        <w:rPr>
+          <w:rFonts w:ascii="Times New Roman" w:hAnsi="Times New Roman"/>
+          <w:bCs/>
+          <w:sz w:val="20"/>
+        </w:rPr>
+        <w:t>ve any monetary compensation for participating.</w:t>
       </w:r>
     </w:p>
     <w:p>
@@ -693,16 +998,10 @@
         <w:jc w:val="both"/>
         <w:rPr>
           <w:rFonts w:ascii="Times New Roman" w:hAnsi="Times New Roman"/>
-          <w:sz w:val="20"/>
-        </w:rPr>
-      </w:pPr>
-      <w:r>
-        <w:rPr>
-          <w:rFonts w:ascii="Times New Roman" w:hAnsi="Times New Roman"/>
-          <w:sz w:val="20"/>
-        </w:rPr>
-        <w:t>We anticipate that this study will promote the use of programming while in virtual reality. Participants will benefit from testing out cutting-edge technology.</w:t>
-      </w:r>
+          <w:b/>
+          <w:sz w:val="20"/>
+        </w:rPr>
+      </w:pPr>
     </w:p>
     <w:p>
       <w:pPr>
@@ -711,156 +1010,19 @@
         <w:rPr>
           <w:rFonts w:ascii="Times New Roman" w:hAnsi="Times New Roman"/>
           <w:b/>
-          <w:sz w:val="20"/>
-        </w:rPr>
-      </w:pPr>
-    </w:p>
-    <w:p>
-      <w:pPr>
-        <w:pStyle w:val="Heading1"/>
-      </w:pPr>
-      <w:r>
-        <w:t>Confidentiality</w:t>
-      </w:r>
-    </w:p>
-    <w:p>
-      <w:pPr>
-        <w:suppressAutoHyphens/>
-        <w:rPr>
-          <w:rFonts w:ascii="Times New Roman" w:hAnsi="Times New Roman"/>
-          <w:b/>
-          <w:sz w:val="20"/>
-          <w:u w:val="single"/>
-        </w:rPr>
-      </w:pPr>
-      <w:r>
-        <w:rPr>
-          <w:rFonts w:ascii="Times New Roman" w:hAnsi="Times New Roman"/>
-          <w:bCs/>
-          <w:sz w:val="20"/>
-        </w:rPr>
-        <w:t xml:space="preserve">The information in the study records will be kept confidential to the full extent allowed by law.  Data will be stored </w:t>
-      </w:r>
-      <w:r>
-        <w:rPr>
-          <w:sz w:val="20"/>
-        </w:rPr>
-        <w:t>on password-protected computers.  Only project research assistants who have the computer password will be able to access the data</w:t>
-      </w:r>
-      <w:r>
-        <w:rPr>
-          <w:rFonts w:ascii="Times New Roman" w:hAnsi="Times New Roman"/>
-          <w:bCs/>
-          <w:sz w:val="20"/>
-          <w:u w:val="single"/>
-        </w:rPr>
-        <w:t>.</w:t>
-      </w:r>
-      <w:r>
-        <w:rPr>
-          <w:rFonts w:ascii="Times New Roman" w:hAnsi="Times New Roman"/>
-          <w:bCs/>
-          <w:sz w:val="20"/>
-        </w:rPr>
-        <w:t xml:space="preserve">  No reference will be made in oral or written reports which could link you to the study. You will NOT be asked to write your name on any study materials so that no one can match your identity to the answers that you provide.</w:t>
-      </w:r>
-    </w:p>
-    <w:p>
-      <w:pPr>
-        <w:suppressAutoHyphens/>
-        <w:jc w:val="both"/>
-        <w:rPr>
-          <w:rFonts w:ascii="Times New Roman" w:hAnsi="Times New Roman"/>
-          <w:b/>
-          <w:sz w:val="20"/>
-          <w:u w:val="single"/>
-        </w:rPr>
-      </w:pPr>
-    </w:p>
-    <w:p>
-      <w:pPr>
-        <w:suppressAutoHyphens/>
-        <w:jc w:val="both"/>
-        <w:rPr>
-          <w:rFonts w:ascii="Times New Roman" w:hAnsi="Times New Roman"/>
-          <w:bCs/>
-          <w:sz w:val="20"/>
-        </w:rPr>
-      </w:pPr>
-      <w:r>
-        <w:rPr>
-          <w:rFonts w:ascii="Times New Roman" w:hAnsi="Times New Roman"/>
-          <w:b/>
-          <w:sz w:val="20"/>
-          <w:u w:val="single"/>
-        </w:rPr>
-        <w:t>Compensation</w:t>
-      </w:r>
-      <w:r>
-        <w:rPr>
-          <w:rFonts w:ascii="Times New Roman" w:hAnsi="Times New Roman"/>
-          <w:b/>
-          <w:sz w:val="20"/>
-        </w:rPr>
-        <w:t xml:space="preserve"> </w:t>
-      </w:r>
-    </w:p>
-    <w:p>
-      <w:pPr>
-        <w:suppressAutoHyphens/>
-        <w:rPr>
-          <w:rFonts w:ascii="Times New Roman" w:hAnsi="Times New Roman"/>
-          <w:bCs/>
-          <w:sz w:val="20"/>
-        </w:rPr>
-      </w:pPr>
-      <w:r>
-        <w:rPr>
-          <w:rFonts w:ascii="Times New Roman" w:hAnsi="Times New Roman"/>
-          <w:bCs/>
-          <w:sz w:val="20"/>
-        </w:rPr>
-        <w:t>You will not recei</w:t>
-      </w:r>
-      <w:r>
-        <w:rPr>
-          <w:rFonts w:ascii="Times New Roman" w:hAnsi="Times New Roman"/>
-          <w:bCs/>
-          <w:sz w:val="20"/>
-        </w:rPr>
-        <w:t>ve any monetary compensation for participating.</w:t>
-      </w:r>
-    </w:p>
-    <w:p>
-      <w:pPr>
-        <w:suppressAutoHyphens/>
-        <w:jc w:val="both"/>
-        <w:rPr>
-          <w:rFonts w:ascii="Times New Roman" w:hAnsi="Times New Roman"/>
-          <w:b/>
-          <w:sz w:val="20"/>
-        </w:rPr>
-      </w:pPr>
-    </w:p>
-    <w:p>
-      <w:pPr>
-        <w:suppressAutoHyphens/>
-        <w:jc w:val="both"/>
-        <w:rPr>
-          <w:rFonts w:ascii="Times New Roman" w:hAnsi="Times New Roman"/>
-          <w:b/>
-          <w:bCs/>
-          <w:sz w:val="20"/>
-          <w:u w:val="single"/>
-        </w:rPr>
-      </w:pPr>
-      <w:r>
-        <w:rPr>
-          <w:b/>
-          <w:color w:val="000000"/>
-          <w:sz w:val="20"/>
-          <w:u w:val="single"/>
-        </w:rPr>
+          <w:bCs/>
+          <w:sz w:val="20"/>
+          <w:u w:val="single"/>
+        </w:rPr>
+      </w:pPr>
+      <w:r>
+        <w:rPr>
+          <w:b/>
+          <w:color w:val="000000"/>
+          <w:sz w:val="20"/>
+          <w:u w:val="single"/>
+        </w:rPr>
+        <w:lastRenderedPageBreak/>
         <w:t xml:space="preserve">What if you are a </w:t>
       </w:r>
       <w:r>
@@ -896,7 +1058,6 @@
           <w:color w:val="000000"/>
           <w:sz w:val="20"/>
         </w:rPr>
-        <w:lastRenderedPageBreak/>
         <w:t>Participation in this study is not a course requirement and your participation or lack thereof,</w:t>
       </w:r>
       <w:r>

</xml_diff>